<commit_message>
Wrote design doccument and readme.
</commit_message>
<xml_diff>
--- a/PP1 Design Doc.docx
+++ b/PP1 Design Doc.docx
@@ -45,30 +45,15 @@
       <w:r>
         <w:rPr>
           <w:b w:val="0"/>
-          <w:u w:val="single"/>
         </w:rPr>
-        <w:tab/>
+        <w:t xml:space="preserve"> </w:t>
       </w:r>
       <w:r>
         <w:rPr>
           <w:b w:val="0"/>
           <w:u w:val="single"/>
         </w:rPr>
-        <w:tab/>
-      </w:r>
-      <w:r>
-        <w:rPr>
-          <w:b w:val="0"/>
-          <w:u w:val="single"/>
-        </w:rPr>
-        <w:tab/>
-      </w:r>
-      <w:r>
-        <w:rPr>
-          <w:b w:val="0"/>
-          <w:u w:val="single"/>
-        </w:rPr>
-        <w:tab/>
+        <w:t>Programing Project 1</w:t>
       </w:r>
     </w:p>
     <w:p>
@@ -130,27 +115,6 @@
     </w:p>
     <w:p/>
     <w:p>
-      <w:r>
-        <w:t>Describe</w:t>
-      </w:r>
-      <w:r>
-        <w:t xml:space="preserve"> the goals and </w:t>
-      </w:r>
-      <w:r>
-        <w:t xml:space="preserve">functional </w:t>
-      </w:r>
-      <w:r>
-        <w:t xml:space="preserve">requirements for </w:t>
-      </w:r>
-      <w:r>
-        <w:t>the project (taken from Project description)</w:t>
-      </w:r>
-      <w:r>
-        <w:t xml:space="preserve"> </w:t>
-      </w:r>
-    </w:p>
-    <w:p/>
-    <w:p>
       <w:pPr>
         <w:numPr>
           <w:ilvl w:val="0"/>
@@ -158,27 +122,20 @@
         </w:numPr>
       </w:pPr>
       <w:r>
-        <w:t>Must do this</w:t>
+        <w:t>The p</w:t>
       </w:r>
-    </w:p>
-    <w:p>
-      <w:pPr>
-        <w:numPr>
-          <w:ilvl w:val="0"/>
-          <w:numId w:val="8"/>
-        </w:numPr>
-      </w:pPr>
       <w:r>
-        <w:t>Should do this</w:t>
+        <w:t xml:space="preserve">rogram </w:t>
       </w:r>
-    </w:p>
-    <w:p>
-      <w:pPr>
-        <w:numPr>
-          <w:ilvl w:val="0"/>
-          <w:numId w:val="8"/>
-        </w:numPr>
-      </w:pPr>
+      <w:r>
+        <w:t>will</w:t>
+      </w:r>
+      <w:r>
+        <w:t xml:space="preserve"> draw a tree </w:t>
+      </w:r>
+      <w:r>
+        <w:t>and a cat using ASKII art.</w:t>
+      </w:r>
     </w:p>
     <w:p>
       <w:pPr>
@@ -216,6 +173,38 @@
     <w:p/>
     <w:p>
       <w:pPr>
+        <w:numPr>
+          <w:ilvl w:val="0"/>
+          <w:numId w:val="8"/>
+        </w:numPr>
+      </w:pPr>
+      <w:r>
+        <w:t xml:space="preserve">The program will draw </w:t>
+      </w:r>
+      <w:r>
+        <w:t>a tree made from asterisks using the cout function.</w:t>
+      </w:r>
+    </w:p>
+    <w:p>
+      <w:pPr>
+        <w:numPr>
+          <w:ilvl w:val="0"/>
+          <w:numId w:val="8"/>
+        </w:numPr>
+      </w:pPr>
+      <w:r>
+        <w:t>The program will print 2 new lines</w:t>
+      </w:r>
+      <w:r>
+        <w:t xml:space="preserve"> by calling cout a second time.</w:t>
+      </w:r>
+    </w:p>
+    <w:p>
+      <w:pPr>
+        <w:numPr>
+          <w:ilvl w:val="0"/>
+          <w:numId w:val="8"/>
+        </w:numPr>
         <w:rPr>
           <w:rFonts w:ascii="Arial" w:hAnsi="Arial" w:cs="Arial"/>
           <w:sz w:val="28"/>
@@ -223,12 +212,10 @@
         </w:rPr>
       </w:pPr>
       <w:r>
-        <w:rPr>
-          <w:b/>
-          <w:bCs/>
-          <w:sz w:val="28"/>
-        </w:rPr>
-        <w:br w:type="page"/>
+        <w:t xml:space="preserve">The program will draw a cat using a variety of </w:t>
+      </w:r>
+      <w:r>
+        <w:t>ASKII characters using a final cout call.</w:t>
       </w:r>
     </w:p>
     <w:p>
@@ -246,7 +233,6 @@
         <w:rPr>
           <w:sz w:val="28"/>
         </w:rPr>
-        <w:lastRenderedPageBreak/>
         <w:t>Design</w:t>
       </w:r>
       <w:r>
@@ -277,19 +263,80 @@
     <w:p/>
     <w:p>
       <w:r>
-        <w:t>Insert Pseudo Code here</w:t>
+        <w:t>Include standard funcions</w:t>
       </w:r>
     </w:p>
-    <w:p/>
     <w:p>
       <w:pPr>
-        <w:jc w:val="both"/>
+        <w:ind w:left="720"/>
       </w:pPr>
     </w:p>
     <w:p>
-      <w:pPr>
-        <w:jc w:val="both"/>
-      </w:pPr>
+      <w:r>
+        <w:t xml:space="preserve">Use the </w:t>
+      </w:r>
+      <w:r>
+        <w:t>std namespace</w:t>
+      </w:r>
+    </w:p>
+    <w:p>
+      <w:pPr>
+        <w:ind w:left="720"/>
+      </w:pPr>
+    </w:p>
+    <w:p>
+      <w:r>
+        <w:t>Main Function</w:t>
+      </w:r>
+    </w:p>
+    <w:p>
+      <w:pPr>
+        <w:ind w:firstLine="720"/>
+      </w:pPr>
+    </w:p>
+    <w:p>
+      <w:pPr>
+        <w:ind w:firstLine="720"/>
+      </w:pPr>
+      <w:r>
+        <w:t>Print Tree</w:t>
+      </w:r>
+    </w:p>
+    <w:p>
+      <w:pPr>
+        <w:ind w:firstLine="720"/>
+      </w:pPr>
+    </w:p>
+    <w:p>
+      <w:pPr>
+        <w:ind w:firstLine="720"/>
+      </w:pPr>
+      <w:r>
+        <w:t>Print 2 blank lines</w:t>
+      </w:r>
+    </w:p>
+    <w:p>
+      <w:pPr>
+        <w:ind w:firstLine="720"/>
+      </w:pPr>
+    </w:p>
+    <w:p>
+      <w:pPr>
+        <w:ind w:firstLine="720"/>
+      </w:pPr>
+      <w:r>
+        <w:t>Print Cat</w:t>
+      </w:r>
+    </w:p>
+    <w:p>
+      <w:pPr>
+        <w:ind w:firstLine="720"/>
+      </w:pPr>
+    </w:p>
+    <w:p>
+      <w:r>
+        <w:t>Return 0</w:t>
+      </w:r>
     </w:p>
     <w:p>
       <w:pPr>
@@ -311,17 +358,66 @@
         <w:rPr>
           <w:sz w:val="24"/>
         </w:rPr>
+        <w:lastRenderedPageBreak/>
         <w:t>Flow Charts</w:t>
       </w:r>
     </w:p>
     <w:p/>
     <w:p>
       <w:r>
-        <w:t>Insert Flow Chart(s) here.</w:t>
+        <w:rPr>
+          <w:noProof/>
+        </w:rPr>
+        <w:drawing>
+          <wp:inline distT="0" distB="0" distL="0" distR="0" wp14:anchorId="6CF23E49" wp14:editId="35DF9E3D">
+            <wp:extent cx="1083319" cy="7529512"/>
+            <wp:effectExtent l="0" t="0" r="2540" b="0"/>
+            <wp:docPr id="2064919978" name="Picture 1"/>
+            <wp:cNvGraphicFramePr>
+              <a:graphicFrameLocks xmlns:a="http://schemas.openxmlformats.org/drawingml/2006/main" noChangeAspect="1"/>
+            </wp:cNvGraphicFramePr>
+            <a:graphic xmlns:a="http://schemas.openxmlformats.org/drawingml/2006/main">
+              <a:graphicData uri="http://schemas.openxmlformats.org/drawingml/2006/picture">
+                <pic:pic xmlns:pic="http://schemas.openxmlformats.org/drawingml/2006/picture">
+                  <pic:nvPicPr>
+                    <pic:cNvPr id="0" name="Picture 1"/>
+                    <pic:cNvPicPr>
+                      <a:picLocks noChangeAspect="1" noChangeArrowheads="1"/>
+                    </pic:cNvPicPr>
+                  </pic:nvPicPr>
+                  <pic:blipFill>
+                    <a:blip r:embed="rId8">
+                      <a:extLst>
+                        <a:ext uri="{28A0092B-C50C-407E-A947-70E740481C1C}">
+                          <a14:useLocalDpi xmlns:a14="http://schemas.microsoft.com/office/drawing/2010/main" val="0"/>
+                        </a:ext>
+                      </a:extLst>
+                    </a:blip>
+                    <a:srcRect/>
+                    <a:stretch>
+                      <a:fillRect/>
+                    </a:stretch>
+                  </pic:blipFill>
+                  <pic:spPr bwMode="auto">
+                    <a:xfrm>
+                      <a:off x="0" y="0"/>
+                      <a:ext cx="1093014" cy="7596897"/>
+                    </a:xfrm>
+                    <a:prstGeom prst="rect">
+                      <a:avLst/>
+                    </a:prstGeom>
+                    <a:noFill/>
+                    <a:ln>
+                      <a:noFill/>
+                    </a:ln>
+                  </pic:spPr>
+                </pic:pic>
+              </a:graphicData>
+            </a:graphic>
+          </wp:inline>
+        </w:drawing>
       </w:r>
     </w:p>
-    <w:p/>
-    <w:p/>
     <w:p>
       <w:pPr>
         <w:rPr>
@@ -364,13 +460,9 @@
     <w:p/>
     <w:p>
       <w:r>
-        <w:t>Insert Class Diagram here.</w:t>
+        <w:t>No classes used.</w:t>
       </w:r>
     </w:p>
-    <w:p/>
-    <w:p/>
-    <w:p/>
-    <w:p/>
     <w:p>
       <w:pPr>
         <w:pStyle w:val="Heading2"/>
@@ -384,41 +476,24 @@
         </w:rPr>
       </w:pPr>
       <w:r>
-        <w:br w:type="page"/>
+        <w:rPr>
+          <w:i w:val="0"/>
+          <w:iCs w:val="0"/>
+        </w:rPr>
+        <w:t>User Interfac</w:t>
       </w:r>
       <w:r>
         <w:rPr>
           <w:i w:val="0"/>
           <w:iCs w:val="0"/>
         </w:rPr>
-        <w:lastRenderedPageBreak/>
-        <w:t>User Interface</w:t>
+        <w:t>e</w:t>
       </w:r>
     </w:p>
     <w:p/>
     <w:p>
       <w:r>
-        <w:t>Briefly describe how the user will interface with the program.</w:t>
-      </w:r>
-    </w:p>
-    <w:p/>
-    <w:p/>
-    <w:p>
-      <w:pPr>
-        <w:rPr>
-          <w:rFonts w:ascii="Arial" w:hAnsi="Arial" w:cs="Arial"/>
-          <w:sz w:val="28"/>
-          <w:szCs w:val="28"/>
-        </w:rPr>
-      </w:pPr>
-      <w:r>
-        <w:rPr>
-          <w:b/>
-          <w:bCs/>
-          <w:i/>
-          <w:iCs/>
-        </w:rPr>
-        <w:br w:type="page"/>
+        <w:t>The user will only interact with the program by running it.</w:t>
       </w:r>
     </w:p>
     <w:p>
@@ -438,32 +513,17 @@
           <w:i w:val="0"/>
           <w:iCs w:val="0"/>
         </w:rPr>
-        <w:lastRenderedPageBreak/>
         <w:t>Testing</w:t>
       </w:r>
     </w:p>
     <w:p/>
     <w:p>
       <w:r>
-        <w:t>Describe how you will test the program to prove that it is correct.</w:t>
-      </w:r>
-      <w:r>
-        <w:t xml:space="preserve"> (</w:t>
-      </w:r>
-      <w:proofErr w:type="spellStart"/>
-      <w:proofErr w:type="gramStart"/>
-      <w:r>
-        <w:t>ie</w:t>
-      </w:r>
-      <w:proofErr w:type="spellEnd"/>
-      <w:proofErr w:type="gramEnd"/>
-      <w:r>
-        <w:t>. How will you prove that the requirements from Section 1 have been met)</w:t>
+        <w:t>I will run the program and check whether the output is correct.</w:t>
       </w:r>
     </w:p>
-    <w:p/>
     <w:sectPr>
-      <w:footerReference w:type="default" r:id="rId8"/>
+      <w:footerReference w:type="default" r:id="rId9"/>
       <w:pgSz w:w="12240" w:h="15840"/>
       <w:pgMar w:top="1440" w:right="1800" w:bottom="1440" w:left="1800" w:header="720" w:footer="720" w:gutter="0"/>
       <w:cols w:space="720"/>

</xml_diff>